<commit_message>
feat: Added SCRUM part
</commit_message>
<xml_diff>
--- a/agnd-c1-foundations-of-agile-workbook-9-14-20.docx
+++ b/agnd-c1-foundations-of-agile-workbook-9-14-20.docx
@@ -383,12 +383,12 @@
             <wp:extent cx="1407160" cy="1407160"/>
             <wp:effectExtent b="0" l="0" r="0" t="0"/>
             <wp:wrapNone/>
-            <wp:docPr descr="https://lh3.googleusercontent.com/59uUyNkx89-fUENfqEGcgFEonTwen__YOjD6YkgsIs4XH7HfExGKzaBWW7rj74f3UBEqX0dwajD9gVZEMJadcLxQI8m9Yy_hHD5a65bt-AbsI3yntA25f5_YeEeuhcppTXKMBJBmDXw" id="63" name="image1.png"/>
+            <wp:docPr descr="https://lh3.googleusercontent.com/59uUyNkx89-fUENfqEGcgFEonTwen__YOjD6YkgsIs4XH7HfExGKzaBWW7rj74f3UBEqX0dwajD9gVZEMJadcLxQI8m9Yy_hHD5a65bt-AbsI3yntA25f5_YeEeuhcppTXKMBJBmDXw" id="63" name="image2.png"/>
             <a:graphic>
               <a:graphicData uri="http://schemas.openxmlformats.org/drawingml/2006/picture">
                 <pic:pic>
                   <pic:nvPicPr>
-                    <pic:cNvPr descr="https://lh3.googleusercontent.com/59uUyNkx89-fUENfqEGcgFEonTwen__YOjD6YkgsIs4XH7HfExGKzaBWW7rj74f3UBEqX0dwajD9gVZEMJadcLxQI8m9Yy_hHD5a65bt-AbsI3yntA25f5_YeEeuhcppTXKMBJBmDXw" id="0" name="image1.png"/>
+                    <pic:cNvPr descr="https://lh3.googleusercontent.com/59uUyNkx89-fUENfqEGcgFEonTwen__YOjD6YkgsIs4XH7HfExGKzaBWW7rj74f3UBEqX0dwajD9gVZEMJadcLxQI8m9Yy_hHD5a65bt-AbsI3yntA25f5_YeEeuhcppTXKMBJBmDXw" id="0" name="image2.png"/>
                     <pic:cNvPicPr preferRelativeResize="0"/>
                   </pic:nvPicPr>
                   <pic:blipFill>
@@ -925,12 +925,12 @@
             <wp:extent cx="1554480" cy="1865376"/>
             <wp:effectExtent b="0" l="0" r="0" t="0"/>
             <wp:wrapNone/>
-            <wp:docPr descr="SocialKare.gov logo" id="64" name="image2.jpg"/>
+            <wp:docPr descr="SocialKare.gov logo" id="64" name="image1.jpg"/>
             <a:graphic>
               <a:graphicData uri="http://schemas.openxmlformats.org/drawingml/2006/picture">
                 <pic:pic>
                   <pic:nvPicPr>
-                    <pic:cNvPr descr="SocialKare.gov logo" id="0" name="image2.jpg"/>
+                    <pic:cNvPr descr="SocialKare.gov logo" id="0" name="image1.jpg"/>
                     <pic:cNvPicPr preferRelativeResize="0"/>
                   </pic:nvPicPr>
                   <pic:blipFill>
@@ -6293,7 +6293,7 @@
               <w:rPr>
                 <w:rtl w:val="0"/>
               </w:rPr>
-              <w:t xml:space="preserve"> </w:t>
+              <w:t xml:space="preserve"> Facilitator</w:t>
             </w:r>
           </w:p>
         </w:tc>
@@ -6321,7 +6321,29 @@
               <w:rPr>
                 <w:rtl w:val="0"/>
               </w:rPr>
-              <w:t xml:space="preserve"> </w:t>
+              <w:t xml:space="preserve">Doubles up as Agile Coach</w:t>
+            </w:r>
+          </w:p>
+          <w:p>
+            <w:pPr>
+              <w:rPr/>
+            </w:pPr>
+            <w:r>
+              <w:rPr>
+                <w:rtl w:val="0"/>
+              </w:rPr>
+              <w:t xml:space="preserve">Facilitating the Agile Team’s work</w:t>
+            </w:r>
+          </w:p>
+          <w:p>
+            <w:pPr>
+              <w:rPr/>
+            </w:pPr>
+            <w:r>
+              <w:rPr>
+                <w:rtl w:val="0"/>
+              </w:rPr>
+              <w:t xml:space="preserve">Protecting from problems</w:t>
             </w:r>
           </w:p>
         </w:tc>
@@ -6343,6 +6365,7 @@
               <w:rPr>
                 <w:rtl w:val="0"/>
               </w:rPr>
+              <w:t xml:space="preserve">John Details</w:t>
             </w:r>
           </w:p>
         </w:tc>
@@ -6364,6 +6387,18 @@
               <w:rPr>
                 <w:rtl w:val="0"/>
               </w:rPr>
+              <w:t xml:space="preserve">Good communication skills</w:t>
+            </w:r>
+          </w:p>
+          <w:p>
+            <w:pPr>
+              <w:rPr/>
+            </w:pPr>
+            <w:r>
+              <w:rPr>
+                <w:rtl w:val="0"/>
+              </w:rPr>
+              <w:t xml:space="preserve">Experience as Project Manager helpful</w:t>
             </w:r>
           </w:p>
         </w:tc>
@@ -6398,7 +6433,7 @@
               <w:rPr>
                 <w:rtl w:val="0"/>
               </w:rPr>
-              <w:t xml:space="preserve"> </w:t>
+              <w:t xml:space="preserve"> Product Owner</w:t>
             </w:r>
           </w:p>
         </w:tc>
@@ -6426,49 +6461,95 @@
               <w:rPr>
                 <w:rtl w:val="0"/>
               </w:rPr>
-              <w:t xml:space="preserve"> </w:t>
-            </w:r>
-          </w:p>
-        </w:tc>
-        <w:tc>
-          <w:tcPr>
-            <w:tcBorders>
-              <w:top w:color="595959" w:space="0" w:sz="8" w:val="single"/>
-              <w:left w:color="595959" w:space="0" w:sz="8" w:val="single"/>
-              <w:bottom w:color="595959" w:space="0" w:sz="8" w:val="single"/>
-              <w:right w:color="595959" w:space="0" w:sz="8" w:val="single"/>
-            </w:tcBorders>
-            <w:shd w:fill="ffffff" w:val="clear"/>
-          </w:tcPr>
-          <w:p>
-            <w:pPr>
-              <w:rPr/>
-            </w:pPr>
-            <w:r>
-              <w:rPr>
-                <w:rtl w:val="0"/>
-              </w:rPr>
-            </w:r>
-          </w:p>
-        </w:tc>
-        <w:tc>
-          <w:tcPr>
-            <w:tcBorders>
-              <w:top w:color="595959" w:space="0" w:sz="8" w:val="single"/>
-              <w:left w:color="595959" w:space="0" w:sz="8" w:val="single"/>
-              <w:bottom w:color="595959" w:space="0" w:sz="8" w:val="single"/>
-              <w:right w:color="595959" w:space="0" w:sz="8" w:val="single"/>
-            </w:tcBorders>
-            <w:shd w:fill="ffffff" w:val="clear"/>
-          </w:tcPr>
-          <w:p>
-            <w:pPr>
-              <w:rPr/>
-            </w:pPr>
-            <w:r>
-              <w:rPr>
-                <w:rtl w:val="0"/>
-              </w:rPr>
+              <w:t xml:space="preserve">Voice of the Customer (VOC)</w:t>
+            </w:r>
+          </w:p>
+          <w:p>
+            <w:pPr>
+              <w:rPr/>
+            </w:pPr>
+            <w:r>
+              <w:rPr>
+                <w:rtl w:val="0"/>
+              </w:rPr>
+              <w:t xml:space="preserve">Prioritize Backlog</w:t>
+            </w:r>
+          </w:p>
+          <w:p>
+            <w:pPr>
+              <w:rPr/>
+            </w:pPr>
+            <w:r>
+              <w:rPr>
+                <w:rtl w:val="0"/>
+              </w:rPr>
+              <w:t xml:space="preserve">Share Business Decisions &amp; Provide Information</w:t>
+            </w:r>
+          </w:p>
+        </w:tc>
+        <w:tc>
+          <w:tcPr>
+            <w:tcBorders>
+              <w:top w:color="595959" w:space="0" w:sz="8" w:val="single"/>
+              <w:left w:color="595959" w:space="0" w:sz="8" w:val="single"/>
+              <w:bottom w:color="595959" w:space="0" w:sz="8" w:val="single"/>
+              <w:right w:color="595959" w:space="0" w:sz="8" w:val="single"/>
+            </w:tcBorders>
+            <w:shd w:fill="ffffff" w:val="clear"/>
+          </w:tcPr>
+          <w:p>
+            <w:pPr>
+              <w:rPr/>
+            </w:pPr>
+            <w:r>
+              <w:rPr>
+                <w:rtl w:val="0"/>
+              </w:rPr>
+              <w:t xml:space="preserve">Sarah Tenure</w:t>
+            </w:r>
+          </w:p>
+        </w:tc>
+        <w:tc>
+          <w:tcPr>
+            <w:tcBorders>
+              <w:top w:color="595959" w:space="0" w:sz="8" w:val="single"/>
+              <w:left w:color="595959" w:space="0" w:sz="8" w:val="single"/>
+              <w:bottom w:color="595959" w:space="0" w:sz="8" w:val="single"/>
+              <w:right w:color="595959" w:space="0" w:sz="8" w:val="single"/>
+            </w:tcBorders>
+            <w:shd w:fill="ffffff" w:val="clear"/>
+          </w:tcPr>
+          <w:p>
+            <w:pPr>
+              <w:rPr/>
+            </w:pPr>
+            <w:r>
+              <w:rPr>
+                <w:rtl w:val="0"/>
+              </w:rPr>
+              <w:t xml:space="preserve">Business Acumen</w:t>
+            </w:r>
+          </w:p>
+          <w:p>
+            <w:pPr>
+              <w:rPr/>
+            </w:pPr>
+            <w:r>
+              <w:rPr>
+                <w:rtl w:val="0"/>
+              </w:rPr>
+              <w:t xml:space="preserve">Credibility</w:t>
+            </w:r>
+          </w:p>
+          <w:p>
+            <w:pPr>
+              <w:rPr/>
+            </w:pPr>
+            <w:r>
+              <w:rPr>
+                <w:rtl w:val="0"/>
+              </w:rPr>
+              <w:t xml:space="preserve">Relationship with Business Users</w:t>
             </w:r>
           </w:p>
         </w:tc>
@@ -6503,7 +6584,7 @@
               <w:rPr>
                 <w:rtl w:val="0"/>
               </w:rPr>
-              <w:t xml:space="preserve"> </w:t>
+              <w:t xml:space="preserve"> Agile Team Member</w:t>
             </w:r>
           </w:p>
         </w:tc>
@@ -6531,41 +6612,53 @@
               <w:rPr>
                 <w:rtl w:val="0"/>
               </w:rPr>
-              <w:t xml:space="preserve"> </w:t>
-            </w:r>
-          </w:p>
-        </w:tc>
-        <w:tc>
-          <w:tcPr>
-            <w:tcBorders>
-              <w:top w:color="595959" w:space="0" w:sz="8" w:val="single"/>
-              <w:left w:color="595959" w:space="0" w:sz="8" w:val="single"/>
-              <w:bottom w:color="595959" w:space="0" w:sz="8" w:val="single"/>
-              <w:right w:color="595959" w:space="0" w:sz="8" w:val="single"/>
-            </w:tcBorders>
-            <w:shd w:fill="ffffff" w:val="clear"/>
-          </w:tcPr>
-          <w:p>
-            <w:pPr>
-              <w:rPr/>
-            </w:pPr>
-            <w:r>
-              <w:rPr>
-                <w:rtl w:val="0"/>
-              </w:rPr>
-            </w:r>
-          </w:p>
-        </w:tc>
-        <w:tc>
-          <w:tcPr>
-            <w:tcBorders>
-              <w:top w:color="595959" w:space="0" w:sz="8" w:val="single"/>
-              <w:left w:color="595959" w:space="0" w:sz="8" w:val="single"/>
-              <w:bottom w:color="595959" w:space="0" w:sz="8" w:val="single"/>
-              <w:right w:color="595959" w:space="0" w:sz="8" w:val="single"/>
-            </w:tcBorders>
-            <w:shd w:fill="ffffff" w:val="clear"/>
-          </w:tcPr>
+              <w:t xml:space="preserve">Responsible for Creation and Delivery of solutions</w:t>
+            </w:r>
+          </w:p>
+        </w:tc>
+        <w:tc>
+          <w:tcPr>
+            <w:tcBorders>
+              <w:top w:color="595959" w:space="0" w:sz="8" w:val="single"/>
+              <w:left w:color="595959" w:space="0" w:sz="8" w:val="single"/>
+              <w:bottom w:color="595959" w:space="0" w:sz="8" w:val="single"/>
+              <w:right w:color="595959" w:space="0" w:sz="8" w:val="single"/>
+            </w:tcBorders>
+            <w:shd w:fill="ffffff" w:val="clear"/>
+          </w:tcPr>
+          <w:p>
+            <w:pPr>
+              <w:rPr/>
+            </w:pPr>
+            <w:r>
+              <w:rPr>
+                <w:rtl w:val="0"/>
+              </w:rPr>
+              <w:t xml:space="preserve">Tim Devs</w:t>
+            </w:r>
+          </w:p>
+        </w:tc>
+        <w:tc>
+          <w:tcPr>
+            <w:tcBorders>
+              <w:top w:color="595959" w:space="0" w:sz="8" w:val="single"/>
+              <w:left w:color="595959" w:space="0" w:sz="8" w:val="single"/>
+              <w:bottom w:color="595959" w:space="0" w:sz="8" w:val="single"/>
+              <w:right w:color="595959" w:space="0" w:sz="8" w:val="single"/>
+            </w:tcBorders>
+            <w:shd w:fill="ffffff" w:val="clear"/>
+          </w:tcPr>
+          <w:p>
+            <w:pPr>
+              <w:rPr/>
+            </w:pPr>
+            <w:r>
+              <w:rPr>
+                <w:rtl w:val="0"/>
+              </w:rPr>
+              <w:t xml:space="preserve">Important Technical Skills</w:t>
+            </w:r>
+          </w:p>
           <w:p>
             <w:pPr>
               <w:rPr/>
@@ -6950,7 +7043,7 @@
               <w:rPr>
                 <w:rtl w:val="0"/>
               </w:rPr>
-              <w:t xml:space="preserve"> </w:t>
+              <w:t xml:space="preserve"> John Details</w:t>
             </w:r>
           </w:p>
         </w:tc>
@@ -6978,7 +7071,7 @@
               <w:rPr>
                 <w:rtl w:val="0"/>
               </w:rPr>
-              <w:t xml:space="preserve"> </w:t>
+              <w:t xml:space="preserve">Focus on facilitation and not technical solutioning; let the team be self-organized and self-directed</w:t>
             </w:r>
           </w:p>
         </w:tc>
@@ -7000,6 +7093,28 @@
               <w:rPr>
                 <w:rtl w:val="0"/>
               </w:rPr>
+              <w:t xml:space="preserve">Former technical background might inhibit ability to allow the team to be more autonomous</w:t>
+            </w:r>
+          </w:p>
+          <w:p>
+            <w:pPr>
+              <w:rPr/>
+            </w:pPr>
+            <w:r>
+              <w:rPr>
+                <w:rtl w:val="0"/>
+              </w:rPr>
+            </w:r>
+          </w:p>
+          <w:p>
+            <w:pPr>
+              <w:rPr/>
+            </w:pPr>
+            <w:r>
+              <w:rPr>
+                <w:rtl w:val="0"/>
+              </w:rPr>
+              <w:t xml:space="preserve">Should not stifle the Agile Team’s innovative and creative side</w:t>
             </w:r>
           </w:p>
         </w:tc>
@@ -7034,7 +7149,7 @@
               <w:rPr>
                 <w:rtl w:val="0"/>
               </w:rPr>
-              <w:t xml:space="preserve"> </w:t>
+              <w:t xml:space="preserve"> Sarah Tenure</w:t>
             </w:r>
           </w:p>
         </w:tc>
@@ -7062,28 +7177,92 @@
               <w:rPr>
                 <w:rtl w:val="0"/>
               </w:rPr>
-              <w:t xml:space="preserve"> </w:t>
-            </w:r>
-          </w:p>
-        </w:tc>
-        <w:tc>
-          <w:tcPr>
-            <w:tcBorders>
-              <w:top w:color="595959" w:space="0" w:sz="8" w:val="single"/>
-              <w:left w:color="595959" w:space="0" w:sz="8" w:val="single"/>
-              <w:bottom w:color="595959" w:space="0" w:sz="8" w:val="single"/>
-              <w:right w:color="595959" w:space="0" w:sz="8" w:val="single"/>
-            </w:tcBorders>
-            <w:shd w:fill="ffffff" w:val="clear"/>
-          </w:tcPr>
-          <w:p>
-            <w:pPr>
-              <w:rPr/>
-            </w:pPr>
-            <w:r>
-              <w:rPr>
-                <w:rtl w:val="0"/>
-              </w:rPr>
+              <w:t xml:space="preserve">Listen to the Agile Team for input</w:t>
+            </w:r>
+          </w:p>
+          <w:p>
+            <w:pPr>
+              <w:rPr/>
+            </w:pPr>
+            <w:r>
+              <w:rPr>
+                <w:rtl w:val="0"/>
+              </w:rPr>
+            </w:r>
+          </w:p>
+          <w:p>
+            <w:pPr>
+              <w:rPr/>
+            </w:pPr>
+            <w:r>
+              <w:rPr>
+                <w:rtl w:val="0"/>
+              </w:rPr>
+              <w:t xml:space="preserve">Make final priority decisions</w:t>
+            </w:r>
+          </w:p>
+          <w:p>
+            <w:pPr>
+              <w:rPr/>
+            </w:pPr>
+            <w:r>
+              <w:rPr>
+                <w:rtl w:val="0"/>
+              </w:rPr>
+            </w:r>
+          </w:p>
+          <w:p>
+            <w:pPr>
+              <w:rPr/>
+            </w:pPr>
+            <w:r>
+              <w:rPr>
+                <w:rtl w:val="0"/>
+              </w:rPr>
+              <w:t xml:space="preserve">Do not interfere in the Agile Team’s technical decisions</w:t>
+            </w:r>
+          </w:p>
+        </w:tc>
+        <w:tc>
+          <w:tcPr>
+            <w:tcBorders>
+              <w:top w:color="595959" w:space="0" w:sz="8" w:val="single"/>
+              <w:left w:color="595959" w:space="0" w:sz="8" w:val="single"/>
+              <w:bottom w:color="595959" w:space="0" w:sz="8" w:val="single"/>
+              <w:right w:color="595959" w:space="0" w:sz="8" w:val="single"/>
+            </w:tcBorders>
+            <w:shd w:fill="ffffff" w:val="clear"/>
+          </w:tcPr>
+          <w:p>
+            <w:pPr>
+              <w:rPr/>
+            </w:pPr>
+            <w:r>
+              <w:rPr>
+                <w:rtl w:val="0"/>
+              </w:rPr>
+              <w:t xml:space="preserve">Needs to be more collaborative</w:t>
+            </w:r>
+          </w:p>
+          <w:p>
+            <w:pPr>
+              <w:rPr/>
+            </w:pPr>
+            <w:r>
+              <w:rPr>
+                <w:rtl w:val="0"/>
+              </w:rPr>
+            </w:r>
+          </w:p>
+          <w:p>
+            <w:pPr>
+              <w:rPr/>
+            </w:pPr>
+            <w:r>
+              <w:rPr>
+                <w:rtl w:val="0"/>
+              </w:rPr>
+              <w:t xml:space="preserve">Let Facilitator run the Ceremonies</w:t>
             </w:r>
           </w:p>
         </w:tc>
@@ -7118,7 +7297,7 @@
               <w:rPr>
                 <w:rtl w:val="0"/>
               </w:rPr>
-              <w:t xml:space="preserve"> </w:t>
+              <w:t xml:space="preserve">Tim Devs</w:t>
             </w:r>
           </w:p>
         </w:tc>
@@ -7146,28 +7325,71 @@
               <w:rPr>
                 <w:rtl w:val="0"/>
               </w:rPr>
-              <w:t xml:space="preserve"> </w:t>
-            </w:r>
-          </w:p>
-        </w:tc>
-        <w:tc>
-          <w:tcPr>
-            <w:tcBorders>
-              <w:top w:color="595959" w:space="0" w:sz="8" w:val="single"/>
-              <w:left w:color="595959" w:space="0" w:sz="8" w:val="single"/>
-              <w:bottom w:color="595959" w:space="0" w:sz="8" w:val="single"/>
-              <w:right w:color="595959" w:space="0" w:sz="8" w:val="single"/>
-            </w:tcBorders>
-            <w:shd w:fill="ffffff" w:val="clear"/>
-          </w:tcPr>
-          <w:p>
-            <w:pPr>
-              <w:rPr/>
-            </w:pPr>
-            <w:r>
-              <w:rPr>
-                <w:rtl w:val="0"/>
-              </w:rPr>
+              <w:t xml:space="preserve">Allow cross-functional skills development</w:t>
+            </w:r>
+          </w:p>
+          <w:p>
+            <w:pPr>
+              <w:rPr/>
+            </w:pPr>
+            <w:r>
+              <w:rPr>
+                <w:rtl w:val="0"/>
+              </w:rPr>
+            </w:r>
+          </w:p>
+          <w:p>
+            <w:pPr>
+              <w:rPr/>
+            </w:pPr>
+            <w:r>
+              <w:rPr>
+                <w:rtl w:val="0"/>
+              </w:rPr>
+              <w:t xml:space="preserve">Collaborate with business</w:t>
+            </w:r>
+          </w:p>
+        </w:tc>
+        <w:tc>
+          <w:tcPr>
+            <w:tcBorders>
+              <w:top w:color="595959" w:space="0" w:sz="8" w:val="single"/>
+              <w:left w:color="595959" w:space="0" w:sz="8" w:val="single"/>
+              <w:bottom w:color="595959" w:space="0" w:sz="8" w:val="single"/>
+              <w:right w:color="595959" w:space="0" w:sz="8" w:val="single"/>
+            </w:tcBorders>
+            <w:shd w:fill="ffffff" w:val="clear"/>
+          </w:tcPr>
+          <w:p>
+            <w:pPr>
+              <w:rPr/>
+            </w:pPr>
+            <w:r>
+              <w:rPr>
+                <w:rtl w:val="0"/>
+              </w:rPr>
+              <w:t xml:space="preserve">Avoid micromanagement of developers</w:t>
+            </w:r>
+          </w:p>
+          <w:p>
+            <w:pPr>
+              <w:rPr/>
+            </w:pPr>
+            <w:r>
+              <w:rPr>
+                <w:rtl w:val="0"/>
+              </w:rPr>
+            </w:r>
+          </w:p>
+          <w:p>
+            <w:pPr>
+              <w:rPr/>
+            </w:pPr>
+            <w:r>
+              <w:rPr>
+                <w:rtl w:val="0"/>
+              </w:rPr>
+              <w:t xml:space="preserve">Give room to innovate</w:t>
             </w:r>
           </w:p>
         </w:tc>
@@ -7400,7 +7622,7 @@
               <w:rPr>
                 <w:rtl w:val="0"/>
               </w:rPr>
-              <w:t xml:space="preserve"> </w:t>
+              <w:t xml:space="preserve"> Sponsor (Jane Dollars)</w:t>
             </w:r>
           </w:p>
         </w:tc>
@@ -7428,7 +7650,18 @@
               <w:rPr>
                 <w:rtl w:val="0"/>
               </w:rPr>
-              <w:t xml:space="preserve"> </w:t>
+              <w:t xml:space="preserve">Senior sponsorship is critical</w:t>
+            </w:r>
+          </w:p>
+          <w:p>
+            <w:pPr>
+              <w:rPr/>
+            </w:pPr>
+            <w:r>
+              <w:rPr>
+                <w:rtl w:val="0"/>
+              </w:rPr>
+              <w:t xml:space="preserve">Sponsor provides formal authorization and funding</w:t>
             </w:r>
           </w:p>
         </w:tc>
@@ -7463,7 +7696,7 @@
               <w:rPr>
                 <w:rtl w:val="0"/>
               </w:rPr>
-              <w:t xml:space="preserve"> </w:t>
+              <w:t xml:space="preserve">Enterprise Architect</w:t>
             </w:r>
           </w:p>
         </w:tc>
@@ -7491,7 +7724,18 @@
               <w:rPr>
                 <w:rtl w:val="0"/>
               </w:rPr>
-              <w:t xml:space="preserve"> </w:t>
+              <w:t xml:space="preserve">Valuable technical resource</w:t>
+            </w:r>
+          </w:p>
+          <w:p>
+            <w:pPr>
+              <w:rPr/>
+            </w:pPr>
+            <w:r>
+              <w:rPr>
+                <w:rtl w:val="0"/>
+              </w:rPr>
+              <w:t xml:space="preserve">Can seek guidance on alignment with company’s enterprise wide architecture model</w:t>
             </w:r>
           </w:p>
         </w:tc>
@@ -7526,7 +7770,7 @@
               <w:rPr>
                 <w:rtl w:val="0"/>
               </w:rPr>
-              <w:t xml:space="preserve"> </w:t>
+              <w:t xml:space="preserve"> Domain Subject Matter Expert</w:t>
             </w:r>
           </w:p>
         </w:tc>
@@ -7554,7 +7798,18 @@
               <w:rPr>
                 <w:rtl w:val="0"/>
               </w:rPr>
-              <w:t xml:space="preserve"> </w:t>
+              <w:t xml:space="preserve"> Valuable resource for Product Owner</w:t>
+            </w:r>
+          </w:p>
+          <w:p>
+            <w:pPr>
+              <w:rPr/>
+            </w:pPr>
+            <w:r>
+              <w:rPr>
+                <w:rtl w:val="0"/>
+              </w:rPr>
+              <w:t xml:space="preserve">Can provide domain knowledge and advice</w:t>
             </w:r>
           </w:p>
         </w:tc>
@@ -7878,7 +8133,7 @@
               <w:rPr>
                 <w:rtl w:val="0"/>
               </w:rPr>
-              <w:t xml:space="preserve"> </w:t>
+              <w:t xml:space="preserve"> Span a longer time frame</w:t>
             </w:r>
           </w:p>
         </w:tc>
@@ -7906,7 +8161,7 @@
               <w:rPr>
                 <w:rtl w:val="0"/>
               </w:rPr>
-              <w:t xml:space="preserve"> </w:t>
+              <w:t xml:space="preserve">Unlikely to alter in the short term</w:t>
             </w:r>
           </w:p>
         </w:tc>
@@ -7941,7 +8196,7 @@
               <w:rPr>
                 <w:rtl w:val="0"/>
               </w:rPr>
-              <w:t xml:space="preserve"> </w:t>
+              <w:t xml:space="preserve">Have a larger organization wide impact</w:t>
             </w:r>
           </w:p>
         </w:tc>
@@ -7969,7 +8224,7 @@
               <w:rPr>
                 <w:rtl w:val="0"/>
               </w:rPr>
-              <w:t xml:space="preserve"> </w:t>
+              <w:t xml:space="preserve">Large and organization wide economic benefits</w:t>
             </w:r>
           </w:p>
         </w:tc>
@@ -8004,7 +8259,7 @@
               <w:rPr>
                 <w:rtl w:val="0"/>
               </w:rPr>
-              <w:t xml:space="preserve"> </w:t>
+              <w:t xml:space="preserve">Rare decisions</w:t>
             </w:r>
           </w:p>
         </w:tc>
@@ -8032,7 +8287,7 @@
               <w:rPr>
                 <w:rtl w:val="0"/>
               </w:rPr>
-              <w:t xml:space="preserve"> </w:t>
+              <w:t xml:space="preserve">Not urgent and a deeper more detailed analysis is needed</w:t>
             </w:r>
           </w:p>
         </w:tc>
@@ -8162,7 +8417,7 @@
               <w:rPr>
                 <w:rtl w:val="0"/>
               </w:rPr>
-              <w:t xml:space="preserve"> </w:t>
+              <w:t xml:space="preserve"> Regular or frequent decisions</w:t>
             </w:r>
           </w:p>
         </w:tc>
@@ -8190,7 +8445,7 @@
               <w:rPr>
                 <w:rtl w:val="0"/>
               </w:rPr>
-              <w:t xml:space="preserve"> </w:t>
+              <w:t xml:space="preserve">A centralized decision here would be of limited value</w:t>
             </w:r>
           </w:p>
         </w:tc>
@@ -8225,7 +8480,7 @@
               <w:rPr>
                 <w:rtl w:val="0"/>
               </w:rPr>
-              <w:t xml:space="preserve"> </w:t>
+              <w:t xml:space="preserve"> Time critical decisions</w:t>
             </w:r>
           </w:p>
         </w:tc>
@@ -8253,7 +8508,7 @@
               <w:rPr>
                 <w:rtl w:val="0"/>
               </w:rPr>
-              <w:t xml:space="preserve"> </w:t>
+              <w:t xml:space="preserve">Should not be delayed because such delays will have a significant cost of delay for the company</w:t>
             </w:r>
           </w:p>
         </w:tc>
@@ -8288,7 +8543,7 @@
               <w:rPr>
                 <w:rtl w:val="0"/>
               </w:rPr>
-              <w:t xml:space="preserve"> </w:t>
+              <w:t xml:space="preserve">Local or team level information is needed</w:t>
             </w:r>
           </w:p>
         </w:tc>
@@ -8316,7 +8571,7 @@
               <w:rPr>
                 <w:rtl w:val="0"/>
               </w:rPr>
-              <w:t xml:space="preserve"> </w:t>
+              <w:t xml:space="preserve">These de-centralized decisions need specific local or team level context</w:t>
             </w:r>
           </w:p>
         </w:tc>
@@ -8793,7 +9048,7 @@
               <w:rPr>
                 <w:rtl w:val="0"/>
               </w:rPr>
-              <w:t xml:space="preserve"> </w:t>
+              <w:t xml:space="preserve"> Based on real-life experiences</w:t>
             </w:r>
           </w:p>
         </w:tc>
@@ -8821,7 +9076,7 @@
               <w:rPr>
                 <w:rtl w:val="0"/>
               </w:rPr>
-              <w:t xml:space="preserve"> </w:t>
+              <w:t xml:space="preserve">Company would gain from a proven framework</w:t>
             </w:r>
           </w:p>
         </w:tc>
@@ -8856,7 +9111,7 @@
               <w:rPr>
                 <w:rtl w:val="0"/>
               </w:rPr>
-              <w:t xml:space="preserve"> </w:t>
+              <w:t xml:space="preserve">There’s a higher level of predictability</w:t>
             </w:r>
           </w:p>
         </w:tc>
@@ -8884,7 +9139,7 @@
               <w:rPr>
                 <w:rtl w:val="0"/>
               </w:rPr>
-              <w:t xml:space="preserve"> </w:t>
+              <w:t xml:space="preserve">Company will benefit from defined ceremonies and agile team roles</w:t>
             </w:r>
           </w:p>
         </w:tc>
@@ -8919,7 +9174,7 @@
               <w:rPr>
                 <w:rtl w:val="0"/>
               </w:rPr>
-              <w:t xml:space="preserve"> </w:t>
+              <w:t xml:space="preserve"> Organizations benefit from higher quality delivery</w:t>
             </w:r>
           </w:p>
         </w:tc>
@@ -8947,7 +9202,7 @@
               <w:rPr>
                 <w:rtl w:val="0"/>
               </w:rPr>
-              <w:t xml:space="preserve"> </w:t>
+              <w:t xml:space="preserve">Company will deliver solutions in a timely manner</w:t>
             </w:r>
           </w:p>
         </w:tc>
@@ -8982,7 +9237,7 @@
               <w:rPr>
                 <w:rtl w:val="0"/>
               </w:rPr>
-              <w:t xml:space="preserve"> </w:t>
+              <w:t xml:space="preserve">Frameworks can be customized</w:t>
             </w:r>
           </w:p>
         </w:tc>
@@ -9010,7 +9265,7 @@
               <w:rPr>
                 <w:rtl w:val="0"/>
               </w:rPr>
-              <w:t xml:space="preserve"> </w:t>
+              <w:t xml:space="preserve">Best done once company has tried out a framework in its original form</w:t>
             </w:r>
           </w:p>
         </w:tc>
@@ -9294,7 +9549,7 @@
               <w:rPr>
                 <w:rtl w:val="0"/>
               </w:rPr>
-              <w:t xml:space="preserve"> </w:t>
+              <w:t xml:space="preserve"> Product Owner</w:t>
             </w:r>
           </w:p>
         </w:tc>
@@ -9322,7 +9577,40 @@
               <w:rPr>
                 <w:rtl w:val="0"/>
               </w:rPr>
-              <w:t xml:space="preserve"> </w:t>
+              <w:t xml:space="preserve">Voice of the customer (VOC)</w:t>
+            </w:r>
+          </w:p>
+          <w:p>
+            <w:pPr>
+              <w:rPr/>
+            </w:pPr>
+            <w:r>
+              <w:rPr>
+                <w:rtl w:val="0"/>
+              </w:rPr>
+              <w:t xml:space="preserve">Prioritize Backlog</w:t>
+            </w:r>
+          </w:p>
+          <w:p>
+            <w:pPr>
+              <w:rPr/>
+            </w:pPr>
+            <w:r>
+              <w:rPr>
+                <w:rtl w:val="0"/>
+              </w:rPr>
+              <w:t xml:space="preserve">Share Business Decisions in a timely manner</w:t>
+            </w:r>
+          </w:p>
+          <w:p>
+            <w:pPr>
+              <w:rPr/>
+            </w:pPr>
+            <w:r>
+              <w:rPr>
+                <w:rtl w:val="0"/>
+              </w:rPr>
+              <w:t xml:space="preserve">Provide Information in a timely manner</w:t>
             </w:r>
           </w:p>
         </w:tc>
@@ -9357,7 +9645,7 @@
               <w:rPr>
                 <w:rtl w:val="0"/>
               </w:rPr>
-              <w:t xml:space="preserve"> </w:t>
+              <w:t xml:space="preserve">Scrum Master</w:t>
             </w:r>
           </w:p>
         </w:tc>
@@ -9385,7 +9673,29 @@
               <w:rPr>
                 <w:rtl w:val="0"/>
               </w:rPr>
-              <w:t xml:space="preserve"> </w:t>
+              <w:t xml:space="preserve">Provides Scrum Framework coaching and guidance</w:t>
+            </w:r>
+          </w:p>
+          <w:p>
+            <w:pPr>
+              <w:rPr/>
+            </w:pPr>
+            <w:r>
+              <w:rPr>
+                <w:rtl w:val="0"/>
+              </w:rPr>
+              <w:t xml:space="preserve">Facilitating the agile team’s work</w:t>
+            </w:r>
+          </w:p>
+          <w:p>
+            <w:pPr>
+              <w:rPr/>
+            </w:pPr>
+            <w:r>
+              <w:rPr>
+                <w:rtl w:val="0"/>
+              </w:rPr>
+              <w:t xml:space="preserve">Protecting from problems</w:t>
             </w:r>
           </w:p>
         </w:tc>
@@ -9420,7 +9730,7 @@
               <w:rPr>
                 <w:rtl w:val="0"/>
               </w:rPr>
-              <w:t xml:space="preserve"> </w:t>
+              <w:t xml:space="preserve">Agile Team</w:t>
             </w:r>
           </w:p>
         </w:tc>
@@ -9448,7 +9758,17 @@
               <w:rPr>
                 <w:rtl w:val="0"/>
               </w:rPr>
-              <w:t xml:space="preserve"> </w:t>
+              <w:t xml:space="preserve">Creation and delivery of solutions</w:t>
+            </w:r>
+          </w:p>
+          <w:p>
+            <w:pPr>
+              <w:rPr/>
+            </w:pPr>
+            <w:r>
+              <w:rPr>
+                <w:rtl w:val="0"/>
+              </w:rPr>
             </w:r>
           </w:p>
         </w:tc>
@@ -9717,7 +10037,7 @@
               <w:rPr>
                 <w:rtl w:val="0"/>
               </w:rPr>
-              <w:t xml:space="preserve"> </w:t>
+              <w:t xml:space="preserve"> Retrospective</w:t>
             </w:r>
           </w:p>
         </w:tc>
@@ -9745,7 +10065,7 @@
               <w:rPr>
                 <w:rtl w:val="0"/>
               </w:rPr>
-              <w:t xml:space="preserve"> </w:t>
+              <w:t xml:space="preserve">Scrum Team inspects itself and creates a plan for improvements</w:t>
             </w:r>
           </w:p>
         </w:tc>
@@ -9767,6 +10087,7 @@
               <w:rPr>
                 <w:rtl w:val="0"/>
               </w:rPr>
+              <w:t xml:space="preserve">Discuss what went well during the Sprint as well as opportunities for improvement</w:t>
             </w:r>
           </w:p>
         </w:tc>
@@ -9788,6 +10109,18 @@
               <w:rPr>
                 <w:rtl w:val="0"/>
               </w:rPr>
+              <w:t xml:space="preserve">Occurrence: once per sprint</w:t>
+            </w:r>
+          </w:p>
+          <w:p>
+            <w:pPr>
+              <w:rPr/>
+            </w:pPr>
+            <w:r>
+              <w:rPr>
+                <w:rtl w:val="0"/>
+              </w:rPr>
+              <w:t xml:space="preserve">Time-boxed to 3 hours per sprint</w:t>
             </w:r>
           </w:p>
         </w:tc>
@@ -9822,7 +10155,7 @@
               <w:rPr>
                 <w:rtl w:val="0"/>
               </w:rPr>
-              <w:t xml:space="preserve"> </w:t>
+              <w:t xml:space="preserve"> Project Vision</w:t>
             </w:r>
           </w:p>
         </w:tc>
@@ -9850,49 +10183,62 @@
               <w:rPr>
                 <w:rtl w:val="0"/>
               </w:rPr>
-              <w:t xml:space="preserve"> </w:t>
-            </w:r>
-          </w:p>
-        </w:tc>
-        <w:tc>
-          <w:tcPr>
-            <w:tcBorders>
-              <w:top w:color="595959" w:space="0" w:sz="8" w:val="single"/>
-              <w:left w:color="595959" w:space="0" w:sz="8" w:val="single"/>
-              <w:bottom w:color="595959" w:space="0" w:sz="8" w:val="single"/>
-              <w:right w:color="595959" w:space="0" w:sz="8" w:val="single"/>
-            </w:tcBorders>
-            <w:shd w:fill="ffffff" w:val="clear"/>
-          </w:tcPr>
-          <w:p>
-            <w:pPr>
-              <w:rPr/>
-            </w:pPr>
-            <w:r>
-              <w:rPr>
-                <w:rtl w:val="0"/>
-              </w:rPr>
-            </w:r>
-          </w:p>
-        </w:tc>
-        <w:tc>
-          <w:tcPr>
-            <w:tcBorders>
-              <w:top w:color="595959" w:space="0" w:sz="8" w:val="single"/>
-              <w:left w:color="595959" w:space="0" w:sz="8" w:val="single"/>
-              <w:bottom w:color="595959" w:space="0" w:sz="8" w:val="single"/>
-              <w:right w:color="595959" w:space="0" w:sz="8" w:val="single"/>
-            </w:tcBorders>
-            <w:shd w:fill="ffffff" w:val="clear"/>
-          </w:tcPr>
-          <w:p>
-            <w:pPr>
-              <w:rPr/>
-            </w:pPr>
-            <w:r>
-              <w:rPr>
-                <w:rtl w:val="0"/>
-              </w:rPr>
+              <w:t xml:space="preserve">Articulate the business need that is intended to be achieved</w:t>
+            </w:r>
+          </w:p>
+        </w:tc>
+        <w:tc>
+          <w:tcPr>
+            <w:tcBorders>
+              <w:top w:color="595959" w:space="0" w:sz="8" w:val="single"/>
+              <w:left w:color="595959" w:space="0" w:sz="8" w:val="single"/>
+              <w:bottom w:color="595959" w:space="0" w:sz="8" w:val="single"/>
+              <w:right w:color="595959" w:space="0" w:sz="8" w:val="single"/>
+            </w:tcBorders>
+            <w:shd w:fill="ffffff" w:val="clear"/>
+          </w:tcPr>
+          <w:p>
+            <w:pPr>
+              <w:rPr/>
+            </w:pPr>
+            <w:r>
+              <w:rPr>
+                <w:rtl w:val="0"/>
+              </w:rPr>
+              <w:t xml:space="preserve">Discuss Goals, Sponsor, Vision, Success Criteria, Assumptions &amp; Risks</w:t>
+            </w:r>
+          </w:p>
+        </w:tc>
+        <w:tc>
+          <w:tcPr>
+            <w:tcBorders>
+              <w:top w:color="595959" w:space="0" w:sz="8" w:val="single"/>
+              <w:left w:color="595959" w:space="0" w:sz="8" w:val="single"/>
+              <w:bottom w:color="595959" w:space="0" w:sz="8" w:val="single"/>
+              <w:right w:color="595959" w:space="0" w:sz="8" w:val="single"/>
+            </w:tcBorders>
+            <w:shd w:fill="ffffff" w:val="clear"/>
+          </w:tcPr>
+          <w:p>
+            <w:pPr>
+              <w:rPr/>
+            </w:pPr>
+            <w:r>
+              <w:rPr>
+                <w:rtl w:val="0"/>
+              </w:rPr>
+              <w:t xml:space="preserve">Occurrence: once per project</w:t>
+            </w:r>
+          </w:p>
+          <w:p>
+            <w:pPr>
+              <w:rPr/>
+            </w:pPr>
+            <w:r>
+              <w:rPr>
+                <w:rtl w:val="0"/>
+              </w:rPr>
+              <w:t xml:space="preserve">Time-boxed to 1 hour</w:t>
             </w:r>
           </w:p>
         </w:tc>
@@ -9927,7 +10273,7 @@
               <w:rPr>
                 <w:rtl w:val="0"/>
               </w:rPr>
-              <w:t xml:space="preserve"> </w:t>
+              <w:t xml:space="preserve"> Release Planning</w:t>
             </w:r>
           </w:p>
         </w:tc>
@@ -9955,49 +10301,511 @@
               <w:rPr>
                 <w:rtl w:val="0"/>
               </w:rPr>
-              <w:t xml:space="preserve"> </w:t>
-            </w:r>
-          </w:p>
-        </w:tc>
-        <w:tc>
-          <w:tcPr>
-            <w:tcBorders>
-              <w:top w:color="595959" w:space="0" w:sz="8" w:val="single"/>
-              <w:left w:color="595959" w:space="0" w:sz="8" w:val="single"/>
-              <w:bottom w:color="595959" w:space="0" w:sz="8" w:val="single"/>
-              <w:right w:color="595959" w:space="0" w:sz="8" w:val="single"/>
-            </w:tcBorders>
-            <w:shd w:fill="ffffff" w:val="clear"/>
-          </w:tcPr>
-          <w:p>
-            <w:pPr>
-              <w:rPr/>
-            </w:pPr>
-            <w:r>
-              <w:rPr>
-                <w:rtl w:val="0"/>
-              </w:rPr>
-            </w:r>
-          </w:p>
-        </w:tc>
-        <w:tc>
-          <w:tcPr>
-            <w:tcBorders>
-              <w:top w:color="595959" w:space="0" w:sz="8" w:val="single"/>
-              <w:left w:color="595959" w:space="0" w:sz="8" w:val="single"/>
-              <w:bottom w:color="595959" w:space="0" w:sz="8" w:val="single"/>
-              <w:right w:color="595959" w:space="0" w:sz="8" w:val="single"/>
-            </w:tcBorders>
-            <w:shd w:fill="ffffff" w:val="clear"/>
-          </w:tcPr>
-          <w:p>
-            <w:pPr>
-              <w:rPr/>
-            </w:pPr>
-            <w:r>
-              <w:rPr>
-                <w:rtl w:val="0"/>
-              </w:rPr>
+              <w:t xml:space="preserve">Develop a Plan that defines when sets of functionality or products will be delivered to the customer</w:t>
+            </w:r>
+          </w:p>
+        </w:tc>
+        <w:tc>
+          <w:tcPr>
+            <w:tcBorders>
+              <w:top w:color="595959" w:space="0" w:sz="8" w:val="single"/>
+              <w:left w:color="595959" w:space="0" w:sz="8" w:val="single"/>
+              <w:bottom w:color="595959" w:space="0" w:sz="8" w:val="single"/>
+              <w:right w:color="595959" w:space="0" w:sz="8" w:val="single"/>
+            </w:tcBorders>
+            <w:shd w:fill="ffffff" w:val="clear"/>
+          </w:tcPr>
+          <w:p>
+            <w:pPr>
+              <w:rPr/>
+            </w:pPr>
+            <w:r>
+              <w:rPr>
+                <w:rtl w:val="0"/>
+              </w:rPr>
+              <w:t xml:space="preserve">Discuss critical dates and milestones, coordinate with dependent systems and balance business value versus quality</w:t>
+            </w:r>
+          </w:p>
+        </w:tc>
+        <w:tc>
+          <w:tcPr>
+            <w:tcBorders>
+              <w:top w:color="595959" w:space="0" w:sz="8" w:val="single"/>
+              <w:left w:color="595959" w:space="0" w:sz="8" w:val="single"/>
+              <w:bottom w:color="595959" w:space="0" w:sz="8" w:val="single"/>
+              <w:right w:color="595959" w:space="0" w:sz="8" w:val="single"/>
+            </w:tcBorders>
+            <w:shd w:fill="ffffff" w:val="clear"/>
+          </w:tcPr>
+          <w:p>
+            <w:pPr>
+              <w:rPr/>
+            </w:pPr>
+            <w:r>
+              <w:rPr>
+                <w:rtl w:val="0"/>
+              </w:rPr>
+              <w:t xml:space="preserve">Occurrence: once per Release after initial creation</w:t>
+            </w:r>
+          </w:p>
+          <w:p>
+            <w:pPr>
+              <w:rPr/>
+            </w:pPr>
+            <w:r>
+              <w:rPr>
+                <w:rtl w:val="0"/>
+              </w:rPr>
+              <w:t xml:space="preserve">Time-boxed to 20 minutes</w:t>
+            </w:r>
+          </w:p>
+        </w:tc>
+      </w:tr>
+      <w:tr>
+        <w:trPr>
+          <w:cantSplit w:val="0"/>
+          <w:trHeight w:val="2304" w:hRule="atLeast"/>
+          <w:tblHeader w:val="0"/>
+        </w:trPr>
+        <w:tc>
+          <w:tcPr>
+            <w:tcBorders>
+              <w:top w:color="595959" w:space="0" w:sz="8" w:val="single"/>
+              <w:left w:color="595959" w:space="0" w:sz="8" w:val="single"/>
+              <w:bottom w:color="595959" w:space="0" w:sz="8" w:val="single"/>
+              <w:right w:color="595959" w:space="0" w:sz="8" w:val="single"/>
+            </w:tcBorders>
+            <w:shd w:fill="ffffff" w:val="clear"/>
+            <w:tcMar>
+              <w:top w:w="105.0" w:type="dxa"/>
+              <w:left w:w="90.0" w:type="dxa"/>
+              <w:bottom w:w="105.0" w:type="dxa"/>
+              <w:right w:w="90.0" w:type="dxa"/>
+            </w:tcMar>
+          </w:tcPr>
+          <w:p>
+            <w:pPr>
+              <w:rPr/>
+            </w:pPr>
+            <w:r>
+              <w:rPr>
+                <w:rtl w:val="0"/>
+              </w:rPr>
+              <w:t xml:space="preserve">Sprint Planning</w:t>
+            </w:r>
+          </w:p>
+        </w:tc>
+        <w:tc>
+          <w:tcPr>
+            <w:tcBorders>
+              <w:top w:color="595959" w:space="0" w:sz="8" w:val="single"/>
+              <w:left w:color="595959" w:space="0" w:sz="8" w:val="single"/>
+              <w:bottom w:color="595959" w:space="0" w:sz="8" w:val="single"/>
+              <w:right w:color="595959" w:space="0" w:sz="8" w:val="single"/>
+            </w:tcBorders>
+            <w:shd w:fill="ffffff" w:val="clear"/>
+            <w:tcMar>
+              <w:top w:w="105.0" w:type="dxa"/>
+              <w:left w:w="90.0" w:type="dxa"/>
+              <w:bottom w:w="105.0" w:type="dxa"/>
+              <w:right w:w="90.0" w:type="dxa"/>
+            </w:tcMar>
+          </w:tcPr>
+          <w:p>
+            <w:pPr>
+              <w:rPr/>
+            </w:pPr>
+            <w:r>
+              <w:rPr>
+                <w:rtl w:val="0"/>
+              </w:rPr>
+              <w:t xml:space="preserve">Plan work to be performed in the Sprint</w:t>
+            </w:r>
+          </w:p>
+        </w:tc>
+        <w:tc>
+          <w:tcPr>
+            <w:tcBorders>
+              <w:top w:color="595959" w:space="0" w:sz="8" w:val="single"/>
+              <w:left w:color="595959" w:space="0" w:sz="8" w:val="single"/>
+              <w:bottom w:color="595959" w:space="0" w:sz="8" w:val="single"/>
+              <w:right w:color="595959" w:space="0" w:sz="8" w:val="single"/>
+            </w:tcBorders>
+            <w:shd w:fill="ffffff" w:val="clear"/>
+          </w:tcPr>
+          <w:p>
+            <w:pPr>
+              <w:rPr/>
+            </w:pPr>
+            <w:r>
+              <w:rPr>
+                <w:rtl w:val="0"/>
+              </w:rPr>
+              <w:t xml:space="preserve">Create Sprint Backlog</w:t>
+            </w:r>
+          </w:p>
+          <w:p>
+            <w:pPr>
+              <w:rPr/>
+            </w:pPr>
+            <w:r>
+              <w:rPr>
+                <w:rtl w:val="0"/>
+              </w:rPr>
+              <w:t xml:space="preserve">Task planning</w:t>
+            </w:r>
+          </w:p>
+          <w:p>
+            <w:pPr>
+              <w:rPr/>
+            </w:pPr>
+            <w:r>
+              <w:rPr>
+                <w:rtl w:val="0"/>
+              </w:rPr>
+              <w:t xml:space="preserve">Task level estimation</w:t>
+            </w:r>
+          </w:p>
+        </w:tc>
+        <w:tc>
+          <w:tcPr>
+            <w:tcBorders>
+              <w:top w:color="595959" w:space="0" w:sz="8" w:val="single"/>
+              <w:left w:color="595959" w:space="0" w:sz="8" w:val="single"/>
+              <w:bottom w:color="595959" w:space="0" w:sz="8" w:val="single"/>
+              <w:right w:color="595959" w:space="0" w:sz="8" w:val="single"/>
+            </w:tcBorders>
+            <w:shd w:fill="ffffff" w:val="clear"/>
+          </w:tcPr>
+          <w:p>
+            <w:pPr>
+              <w:rPr/>
+            </w:pPr>
+            <w:r>
+              <w:rPr>
+                <w:rtl w:val="0"/>
+              </w:rPr>
+              <w:t xml:space="preserve">Occurrence: a few times per Sprint</w:t>
+            </w:r>
+          </w:p>
+          <w:p>
+            <w:pPr>
+              <w:rPr/>
+            </w:pPr>
+            <w:r>
+              <w:rPr>
+                <w:rtl w:val="0"/>
+              </w:rPr>
+              <w:t xml:space="preserve">Time-boxed to 8 hours per Sprint</w:t>
+            </w:r>
+          </w:p>
+        </w:tc>
+      </w:tr>
+      <w:tr>
+        <w:trPr>
+          <w:cantSplit w:val="0"/>
+          <w:trHeight w:val="2304" w:hRule="atLeast"/>
+          <w:tblHeader w:val="0"/>
+        </w:trPr>
+        <w:tc>
+          <w:tcPr>
+            <w:tcBorders>
+              <w:top w:color="595959" w:space="0" w:sz="8" w:val="single"/>
+              <w:left w:color="595959" w:space="0" w:sz="8" w:val="single"/>
+              <w:bottom w:color="595959" w:space="0" w:sz="8" w:val="single"/>
+              <w:right w:color="595959" w:space="0" w:sz="8" w:val="single"/>
+            </w:tcBorders>
+            <w:shd w:fill="ffffff" w:val="clear"/>
+            <w:tcMar>
+              <w:top w:w="105.0" w:type="dxa"/>
+              <w:left w:w="90.0" w:type="dxa"/>
+              <w:bottom w:w="105.0" w:type="dxa"/>
+              <w:right w:w="90.0" w:type="dxa"/>
+            </w:tcMar>
+          </w:tcPr>
+          <w:p>
+            <w:pPr>
+              <w:rPr/>
+            </w:pPr>
+            <w:r>
+              <w:rPr>
+                <w:rtl w:val="0"/>
+              </w:rPr>
+              <w:t xml:space="preserve">Daily Stand-Up</w:t>
+            </w:r>
+          </w:p>
+        </w:tc>
+        <w:tc>
+          <w:tcPr>
+            <w:tcBorders>
+              <w:top w:color="595959" w:space="0" w:sz="8" w:val="single"/>
+              <w:left w:color="595959" w:space="0" w:sz="8" w:val="single"/>
+              <w:bottom w:color="595959" w:space="0" w:sz="8" w:val="single"/>
+              <w:right w:color="595959" w:space="0" w:sz="8" w:val="single"/>
+            </w:tcBorders>
+            <w:shd w:fill="ffffff" w:val="clear"/>
+            <w:tcMar>
+              <w:top w:w="105.0" w:type="dxa"/>
+              <w:left w:w="90.0" w:type="dxa"/>
+              <w:bottom w:w="105.0" w:type="dxa"/>
+              <w:right w:w="90.0" w:type="dxa"/>
+            </w:tcMar>
+          </w:tcPr>
+          <w:p>
+            <w:pPr>
+              <w:rPr/>
+            </w:pPr>
+            <w:r>
+              <w:rPr>
+                <w:rtl w:val="0"/>
+              </w:rPr>
+              <w:t xml:space="preserve">Synchronize activities and create a plan for the next 24 hours</w:t>
+            </w:r>
+          </w:p>
+        </w:tc>
+        <w:tc>
+          <w:tcPr>
+            <w:tcBorders>
+              <w:top w:color="595959" w:space="0" w:sz="8" w:val="single"/>
+              <w:left w:color="595959" w:space="0" w:sz="8" w:val="single"/>
+              <w:bottom w:color="595959" w:space="0" w:sz="8" w:val="single"/>
+              <w:right w:color="595959" w:space="0" w:sz="8" w:val="single"/>
+            </w:tcBorders>
+            <w:shd w:fill="ffffff" w:val="clear"/>
+          </w:tcPr>
+          <w:p>
+            <w:pPr>
+              <w:rPr/>
+            </w:pPr>
+            <w:r>
+              <w:rPr>
+                <w:rtl w:val="0"/>
+              </w:rPr>
+              <w:t xml:space="preserve">Each team member answers 3 questions:</w:t>
+            </w:r>
+          </w:p>
+          <w:p>
+            <w:pPr>
+              <w:rPr/>
+            </w:pPr>
+            <w:r>
+              <w:rPr>
+                <w:rtl w:val="0"/>
+              </w:rPr>
+              <w:t xml:space="preserve">What did I do since the last time we met?</w:t>
+            </w:r>
+          </w:p>
+          <w:p>
+            <w:pPr>
+              <w:rPr/>
+            </w:pPr>
+            <w:r>
+              <w:rPr>
+                <w:rtl w:val="0"/>
+              </w:rPr>
+            </w:r>
+          </w:p>
+          <w:p>
+            <w:pPr>
+              <w:rPr/>
+            </w:pPr>
+            <w:r>
+              <w:rPr>
+                <w:rtl w:val="0"/>
+              </w:rPr>
+              <w:t xml:space="preserve">What do I plan to accomplish today?</w:t>
+            </w:r>
+          </w:p>
+          <w:p>
+            <w:pPr>
+              <w:rPr/>
+            </w:pPr>
+            <w:r>
+              <w:rPr>
+                <w:rtl w:val="0"/>
+              </w:rPr>
+            </w:r>
+          </w:p>
+          <w:p>
+            <w:pPr>
+              <w:rPr/>
+            </w:pPr>
+            <w:r>
+              <w:rPr>
+                <w:rtl w:val="0"/>
+              </w:rPr>
+              <w:t xml:space="preserve">What impediments am I encountering?</w:t>
+            </w:r>
+          </w:p>
+        </w:tc>
+        <w:tc>
+          <w:tcPr>
+            <w:tcBorders>
+              <w:top w:color="595959" w:space="0" w:sz="8" w:val="single"/>
+              <w:left w:color="595959" w:space="0" w:sz="8" w:val="single"/>
+              <w:bottom w:color="595959" w:space="0" w:sz="8" w:val="single"/>
+              <w:right w:color="595959" w:space="0" w:sz="8" w:val="single"/>
+            </w:tcBorders>
+            <w:shd w:fill="ffffff" w:val="clear"/>
+          </w:tcPr>
+          <w:p>
+            <w:pPr>
+              <w:rPr/>
+            </w:pPr>
+            <w:r>
+              <w:rPr>
+                <w:rtl w:val="0"/>
+              </w:rPr>
+              <w:t xml:space="preserve">Held daily</w:t>
+            </w:r>
+          </w:p>
+          <w:p>
+            <w:pPr>
+              <w:rPr/>
+            </w:pPr>
+            <w:r>
+              <w:rPr>
+                <w:rtl w:val="0"/>
+              </w:rPr>
+            </w:r>
+          </w:p>
+          <w:p>
+            <w:pPr>
+              <w:rPr/>
+            </w:pPr>
+            <w:r>
+              <w:rPr>
+                <w:rtl w:val="0"/>
+              </w:rPr>
+              <w:t xml:space="preserve">Time-boxed to 15 minutes</w:t>
+            </w:r>
+          </w:p>
+        </w:tc>
+      </w:tr>
+      <w:tr>
+        <w:trPr>
+          <w:cantSplit w:val="0"/>
+          <w:trHeight w:val="2304" w:hRule="atLeast"/>
+          <w:tblHeader w:val="0"/>
+        </w:trPr>
+        <w:tc>
+          <w:tcPr>
+            <w:tcBorders>
+              <w:top w:color="595959" w:space="0" w:sz="8" w:val="single"/>
+              <w:left w:color="595959" w:space="0" w:sz="8" w:val="single"/>
+              <w:bottom w:color="595959" w:space="0" w:sz="8" w:val="single"/>
+              <w:right w:color="595959" w:space="0" w:sz="8" w:val="single"/>
+            </w:tcBorders>
+            <w:shd w:fill="ffffff" w:val="clear"/>
+            <w:tcMar>
+              <w:top w:w="105.0" w:type="dxa"/>
+              <w:left w:w="90.0" w:type="dxa"/>
+              <w:bottom w:w="105.0" w:type="dxa"/>
+              <w:right w:w="90.0" w:type="dxa"/>
+            </w:tcMar>
+          </w:tcPr>
+          <w:p>
+            <w:pPr>
+              <w:rPr/>
+            </w:pPr>
+            <w:r>
+              <w:rPr>
+                <w:rtl w:val="0"/>
+              </w:rPr>
+              <w:t xml:space="preserve">Sprint Review and Demo</w:t>
+            </w:r>
+          </w:p>
+        </w:tc>
+        <w:tc>
+          <w:tcPr>
+            <w:tcBorders>
+              <w:top w:color="595959" w:space="0" w:sz="8" w:val="single"/>
+              <w:left w:color="595959" w:space="0" w:sz="8" w:val="single"/>
+              <w:bottom w:color="595959" w:space="0" w:sz="8" w:val="single"/>
+              <w:right w:color="595959" w:space="0" w:sz="8" w:val="single"/>
+            </w:tcBorders>
+            <w:shd w:fill="ffffff" w:val="clear"/>
+            <w:tcMar>
+              <w:top w:w="105.0" w:type="dxa"/>
+              <w:left w:w="90.0" w:type="dxa"/>
+              <w:bottom w:w="105.0" w:type="dxa"/>
+              <w:right w:w="90.0" w:type="dxa"/>
+            </w:tcMar>
+          </w:tcPr>
+          <w:p>
+            <w:pPr>
+              <w:rPr/>
+            </w:pPr>
+            <w:r>
+              <w:rPr>
+                <w:rtl w:val="0"/>
+              </w:rPr>
+              <w:t xml:space="preserve">Demonstrate product and discuss marketplace changes and backlog</w:t>
+            </w:r>
+          </w:p>
+        </w:tc>
+        <w:tc>
+          <w:tcPr>
+            <w:tcBorders>
+              <w:top w:color="595959" w:space="0" w:sz="8" w:val="single"/>
+              <w:left w:color="595959" w:space="0" w:sz="8" w:val="single"/>
+              <w:bottom w:color="595959" w:space="0" w:sz="8" w:val="single"/>
+              <w:right w:color="595959" w:space="0" w:sz="8" w:val="single"/>
+            </w:tcBorders>
+            <w:shd w:fill="ffffff" w:val="clear"/>
+          </w:tcPr>
+          <w:p>
+            <w:pPr>
+              <w:rPr/>
+            </w:pPr>
+            <w:r>
+              <w:rPr>
+                <w:rtl w:val="0"/>
+              </w:rPr>
+              <w:t xml:space="preserve">Team presents completed Sprint deliverables to Product Owner, based on Acceptance Criteria and Definition of Done</w:t>
+            </w:r>
+          </w:p>
+        </w:tc>
+        <w:tc>
+          <w:tcPr>
+            <w:tcBorders>
+              <w:top w:color="595959" w:space="0" w:sz="8" w:val="single"/>
+              <w:left w:color="595959" w:space="0" w:sz="8" w:val="single"/>
+              <w:bottom w:color="595959" w:space="0" w:sz="8" w:val="single"/>
+              <w:right w:color="595959" w:space="0" w:sz="8" w:val="single"/>
+            </w:tcBorders>
+            <w:shd w:fill="ffffff" w:val="clear"/>
+          </w:tcPr>
+          <w:p>
+            <w:pPr>
+              <w:rPr/>
+            </w:pPr>
+            <w:r>
+              <w:rPr>
+                <w:rtl w:val="0"/>
+              </w:rPr>
+              <w:t xml:space="preserve">Occurrence: once per Sprint</w:t>
+            </w:r>
+          </w:p>
+          <w:p>
+            <w:pPr>
+              <w:rPr/>
+            </w:pPr>
+            <w:r>
+              <w:rPr>
+                <w:rtl w:val="0"/>
+              </w:rPr>
+            </w:r>
+          </w:p>
+          <w:p>
+            <w:pPr>
+              <w:rPr/>
+            </w:pPr>
+            <w:r>
+              <w:rPr>
+                <w:rtl w:val="0"/>
+              </w:rPr>
+              <w:t xml:space="preserve">Time-boxed to 4 hours per Sprint</w:t>
             </w:r>
           </w:p>
         </w:tc>
@@ -18366,7 +19174,7 @@
 
 <file path=customXML/item1.xml><?xml version="1.0" encoding="utf-8"?>
 <go:gDocsCustomXmlDataStorage xmlns:go="http://customooxmlschemas.google.com/" xmlns:r="http://schemas.openxmlformats.org/officeDocument/2006/relationships">
-  <go:docsCustomData xmlns:go="http://customooxmlschemas.google.com/" roundtripDataSignature="AMtx7miFCu/YqEvS6nOusR39f63I02GBiw==">AMUW2mW3OU8DK2mp1iRtVCt/9f51QLbXfVTrEJgjVo4ct1z7ZImJH5CPhNoULBhCJbRrTPT5GEvtEKUpZJJOWTx4eg0iu4IMlI8utG4GpocL6T3xjoF448TE8WydNNuTqS2pKjqiovcvSYqEuEETcgwkCFkbTOSMrt7d5HYtmSPScig0Umr8q3/NE9zPWN/VXkzLHepjob2mU3r8V4lf9JsUwJD6LOmCjQ==</go:docsCustomData>
+  <go:docsCustomData xmlns:go="http://customooxmlschemas.google.com/" roundtripDataSignature="AMtx7miFCu/YqEvS6nOusR39f63I02GBiw==">AMUW2mXgwN7K43sbM9uHvuzfbZLWSAl0X57aLxlmhrcK6clrrINL3JLu8UcRWj5BD4eduBzBLlQnne5v5XgoYHsuV/03tgXwy+KJRW5HAufHXicPMnjklQGHRYIrHijVEhY6y1bTaZEExmQGI0Q8Km6HaC8qaD6Jw+rG+r7zCS8duDUrpBhCYwDr1nsN6+cR0zopezB3mtW7KVapp7Dpu1MxiWsmpwPSOA==</go:docsCustomData>
 </go:gDocsCustomXmlDataStorage>
 </file>
 

</xml_diff>